<commit_message>
Adding latest resume in pdf and docx
</commit_message>
<xml_diff>
--- a/Ashish Gupta Resume 10 years.docx
+++ b/Ashish Gupta Resume 10 years.docx
@@ -84,12 +84,15 @@
         </w:rPr>
         <w:t xml:space="preserve"> </w:t>
       </w:r>
-      <w:r>
-        <w:rPr>
-          <w:lang w:val="en-US"/>
-        </w:rPr>
-        <w:t>https://www.linkedin.com/in/ashishgupta92</w:t>
-      </w:r>
+      <w:hyperlink r:id="rId10" w:history="1">
+        <w:r>
+          <w:rPr>
+            <w:rStyle w:val="Hyperlink"/>
+            <w:lang w:val="en-US"/>
+          </w:rPr>
+          <w:t>www.linkedin.com/in/ashishgupta92</w:t>
+        </w:r>
+      </w:hyperlink>
     </w:p>
     <w:p>
       <w:pPr>
@@ -105,15 +108,29 @@
       </w:r>
     </w:p>
     <w:p>
-      <w:r>
-        <w:t>Data Analytics Leader with 10+ years of experience in BI, ML, Cloud (AWS, GCP, Azure) and automation. Proven expertise in Python, SQL, Tableau, Power BI, and Generative AI (</w:t>
+      <w:pPr>
+        <w:rPr>
+          <w:color w:val="000000" w:themeColor="text1"/>
+        </w:rPr>
+      </w:pPr>
+      <w:r>
+        <w:rPr>
+          <w:color w:val="000000" w:themeColor="text1"/>
+        </w:rPr>
+        <w:t>Data Analytics Leader with 10+ years of experience in BI, ML, Cloud (AWS,) and automation. Proven expertise in Python, SQL, Tableau, Power BI, and Generative AI (</w:t>
       </w:r>
       <w:proofErr w:type="spellStart"/>
       <w:r>
+        <w:rPr>
+          <w:color w:val="000000" w:themeColor="text1"/>
+        </w:rPr>
         <w:t>LangChain</w:t>
       </w:r>
       <w:proofErr w:type="spellEnd"/>
       <w:r>
+        <w:rPr>
+          <w:color w:val="000000" w:themeColor="text1"/>
+        </w:rPr>
         <w:t>, Hugging Face) with measurable success in building scalable data products, automating workflows, and driving 70%+ efficiency gains.</w:t>
       </w:r>
     </w:p>
@@ -133,15 +150,17 @@
           <w:numId w:val="9"/>
         </w:numPr>
         <w:rPr>
-          <w:sz w:val="22"/>
-          <w:szCs w:val="22"/>
-          <w:lang w:val="en-IN"/>
-        </w:rPr>
-      </w:pPr>
-      <w:r>
-        <w:rPr>
-          <w:b/>
-          <w:bCs/>
+          <w:color w:val="000000" w:themeColor="text1"/>
+          <w:sz w:val="22"/>
+          <w:szCs w:val="22"/>
+          <w:lang w:val="en-IN"/>
+        </w:rPr>
+      </w:pPr>
+      <w:r>
+        <w:rPr>
+          <w:b/>
+          <w:bCs/>
+          <w:color w:val="000000" w:themeColor="text1"/>
           <w:sz w:val="22"/>
           <w:szCs w:val="22"/>
           <w:lang w:val="en-IN"/>
@@ -150,15 +169,39 @@
       </w:r>
       <w:r>
         <w:rPr>
-          <w:sz w:val="22"/>
-          <w:szCs w:val="22"/>
-          <w:lang w:val="en-IN"/>
-        </w:rPr>
-        <w:t xml:space="preserve">: Python, R, Scikit-learn, NLP, Predictive </w:t>
+          <w:color w:val="000000" w:themeColor="text1"/>
+          <w:sz w:val="22"/>
+          <w:szCs w:val="22"/>
+          <w:lang w:val="en-IN"/>
+        </w:rPr>
+        <w:t xml:space="preserve">: </w:t>
       </w:r>
       <w:proofErr w:type="spellStart"/>
-      <w:r>
-        <w:rPr>
+      <w:proofErr w:type="gramStart"/>
+      <w:r>
+        <w:rPr>
+          <w:color w:val="000000" w:themeColor="text1"/>
+          <w:sz w:val="22"/>
+          <w:szCs w:val="22"/>
+          <w:lang w:val="en-IN"/>
+        </w:rPr>
+        <w:t>Python,Scikit</w:t>
+      </w:r>
+      <w:proofErr w:type="spellEnd"/>
+      <w:proofErr w:type="gramEnd"/>
+      <w:r>
+        <w:rPr>
+          <w:color w:val="000000" w:themeColor="text1"/>
+          <w:sz w:val="22"/>
+          <w:szCs w:val="22"/>
+          <w:lang w:val="en-IN"/>
+        </w:rPr>
+        <w:t xml:space="preserve">-learn, NLP, Predictive </w:t>
+      </w:r>
+      <w:proofErr w:type="spellStart"/>
+      <w:r>
+        <w:rPr>
+          <w:color w:val="000000" w:themeColor="text1"/>
           <w:sz w:val="22"/>
           <w:szCs w:val="22"/>
           <w:lang w:val="en-IN"/>
@@ -168,6 +211,7 @@
       <w:proofErr w:type="spellEnd"/>
       <w:r>
         <w:rPr>
+          <w:color w:val="000000" w:themeColor="text1"/>
           <w:sz w:val="22"/>
           <w:szCs w:val="22"/>
           <w:lang w:val="en-IN"/>
@@ -177,6 +221,7 @@
       <w:proofErr w:type="spellStart"/>
       <w:r>
         <w:rPr>
+          <w:color w:val="000000" w:themeColor="text1"/>
           <w:sz w:val="22"/>
           <w:szCs w:val="22"/>
           <w:lang w:val="en-IN"/>
@@ -186,6 +231,7 @@
       <w:proofErr w:type="spellEnd"/>
       <w:r>
         <w:rPr>
+          <w:color w:val="000000" w:themeColor="text1"/>
           <w:sz w:val="22"/>
           <w:szCs w:val="22"/>
           <w:lang w:val="en-IN"/>
@@ -200,15 +246,17 @@
           <w:numId w:val="9"/>
         </w:numPr>
         <w:rPr>
-          <w:sz w:val="22"/>
-          <w:szCs w:val="22"/>
-          <w:lang w:val="en-IN"/>
-        </w:rPr>
-      </w:pPr>
-      <w:r>
-        <w:rPr>
-          <w:b/>
-          <w:bCs/>
+          <w:color w:val="000000" w:themeColor="text1"/>
+          <w:sz w:val="22"/>
+          <w:szCs w:val="22"/>
+          <w:lang w:val="en-IN"/>
+        </w:rPr>
+      </w:pPr>
+      <w:r>
+        <w:rPr>
+          <w:b/>
+          <w:bCs/>
+          <w:color w:val="000000" w:themeColor="text1"/>
           <w:sz w:val="22"/>
           <w:szCs w:val="22"/>
           <w:lang w:val="en-IN"/>
@@ -217,11 +265,12 @@
       </w:r>
       <w:r>
         <w:rPr>
-          <w:sz w:val="22"/>
-          <w:szCs w:val="22"/>
-          <w:lang w:val="en-IN"/>
-        </w:rPr>
-        <w:t>: MySQL, PostgreSQL, Redshift, Snowflake, SQL Server, ETL (AWS Glue, Lambda, Airflow), Data Warehousing</w:t>
+          <w:color w:val="000000" w:themeColor="text1"/>
+          <w:sz w:val="22"/>
+          <w:szCs w:val="22"/>
+          <w:lang w:val="en-IN"/>
+        </w:rPr>
+        <w:t>: MySQL, PostgreSQL, SQL Server, Data Warehousing</w:t>
       </w:r>
     </w:p>
     <w:p>
@@ -231,15 +280,17 @@
           <w:numId w:val="9"/>
         </w:numPr>
         <w:rPr>
-          <w:sz w:val="22"/>
-          <w:szCs w:val="22"/>
-          <w:lang w:val="en-IN"/>
-        </w:rPr>
-      </w:pPr>
-      <w:r>
-        <w:rPr>
-          <w:b/>
-          <w:bCs/>
+          <w:color w:val="000000" w:themeColor="text1"/>
+          <w:sz w:val="22"/>
+          <w:szCs w:val="22"/>
+          <w:lang w:val="en-IN"/>
+        </w:rPr>
+      </w:pPr>
+      <w:r>
+        <w:rPr>
+          <w:b/>
+          <w:bCs/>
+          <w:color w:val="000000" w:themeColor="text1"/>
           <w:sz w:val="22"/>
           <w:szCs w:val="22"/>
           <w:lang w:val="en-IN"/>
@@ -248,6 +299,7 @@
       </w:r>
       <w:r>
         <w:rPr>
+          <w:color w:val="000000" w:themeColor="text1"/>
           <w:sz w:val="22"/>
           <w:szCs w:val="22"/>
           <w:lang w:val="en-IN"/>
@@ -262,15 +314,17 @@
           <w:numId w:val="9"/>
         </w:numPr>
         <w:rPr>
-          <w:sz w:val="22"/>
-          <w:szCs w:val="22"/>
-          <w:lang w:val="en-IN"/>
-        </w:rPr>
-      </w:pPr>
-      <w:r>
-        <w:rPr>
-          <w:b/>
-          <w:bCs/>
+          <w:color w:val="000000" w:themeColor="text1"/>
+          <w:sz w:val="22"/>
+          <w:szCs w:val="22"/>
+          <w:lang w:val="en-IN"/>
+        </w:rPr>
+      </w:pPr>
+      <w:r>
+        <w:rPr>
+          <w:b/>
+          <w:bCs/>
+          <w:color w:val="000000" w:themeColor="text1"/>
           <w:sz w:val="22"/>
           <w:szCs w:val="22"/>
           <w:lang w:val="en-IN"/>
@@ -279,29 +333,12 @@
       </w:r>
       <w:r>
         <w:rPr>
-          <w:sz w:val="22"/>
-          <w:szCs w:val="22"/>
-          <w:lang w:val="en-IN"/>
-        </w:rPr>
-        <w:t>: AWS (S3, Redshift, Lambda, Glue, EC2), Azure (Databricks), GCP (</w:t>
-      </w:r>
-      <w:proofErr w:type="spellStart"/>
-      <w:r>
-        <w:rPr>
-          <w:sz w:val="22"/>
-          <w:szCs w:val="22"/>
-          <w:lang w:val="en-IN"/>
-        </w:rPr>
-        <w:t>BigQuery</w:t>
-      </w:r>
-      <w:proofErr w:type="spellEnd"/>
-      <w:r>
-        <w:rPr>
-          <w:sz w:val="22"/>
-          <w:szCs w:val="22"/>
-          <w:lang w:val="en-IN"/>
-        </w:rPr>
-        <w:t xml:space="preserve"> – exposure), Flask API, Git, Jira, Agile</w:t>
+          <w:color w:val="000000" w:themeColor="text1"/>
+          <w:sz w:val="22"/>
+          <w:szCs w:val="22"/>
+          <w:lang w:val="en-IN"/>
+        </w:rPr>
+        <w:t>: AWS (S3, Redshift, Lambda, Glue, EC2), Flask API, Git, Jira, Agile</w:t>
       </w:r>
     </w:p>
     <w:p>
@@ -311,28 +348,111 @@
           <w:numId w:val="9"/>
         </w:numPr>
         <w:rPr>
-          <w:sz w:val="22"/>
-          <w:szCs w:val="22"/>
-          <w:lang w:val="en-IN"/>
-        </w:rPr>
-      </w:pPr>
-      <w:r>
-        <w:rPr>
-          <w:b/>
-          <w:bCs/>
-          <w:sz w:val="22"/>
-          <w:szCs w:val="22"/>
-          <w:lang w:val="en-IN"/>
-        </w:rPr>
-        <w:t>Business &amp; Leadership</w:t>
-      </w:r>
-      <w:r>
-        <w:rPr>
-          <w:sz w:val="22"/>
-          <w:szCs w:val="22"/>
-          <w:lang w:val="en-IN"/>
-        </w:rPr>
-        <w:t>: Stakeholder Management, Product Analytics, SaaS Development, Team Leadership, Financial Analytics</w:t>
+          <w:color w:val="000000" w:themeColor="text1"/>
+          <w:sz w:val="22"/>
+          <w:szCs w:val="22"/>
+          <w:lang w:val="en-IN"/>
+        </w:rPr>
+      </w:pPr>
+      <w:r>
+        <w:rPr>
+          <w:b/>
+          <w:bCs/>
+          <w:color w:val="000000" w:themeColor="text1"/>
+          <w:sz w:val="22"/>
+          <w:szCs w:val="22"/>
+          <w:lang w:val="en-IN"/>
+        </w:rPr>
+        <w:t>Business</w:t>
+      </w:r>
+      <w:r>
+        <w:rPr>
+          <w:b/>
+          <w:bCs/>
+          <w:color w:val="000000" w:themeColor="text1"/>
+          <w:sz w:val="22"/>
+          <w:szCs w:val="22"/>
+          <w:lang w:val="en-IN"/>
+        </w:rPr>
+        <w:t xml:space="preserve"> </w:t>
+      </w:r>
+      <w:r>
+        <w:rPr>
+          <w:b/>
+          <w:bCs/>
+          <w:color w:val="000000" w:themeColor="text1"/>
+          <w:sz w:val="22"/>
+          <w:szCs w:val="22"/>
+          <w:lang w:val="en-IN"/>
+        </w:rPr>
+        <w:t>&amp;</w:t>
+      </w:r>
+      <w:r>
+        <w:rPr>
+          <w:b/>
+          <w:bCs/>
+          <w:color w:val="000000" w:themeColor="text1"/>
+          <w:sz w:val="22"/>
+          <w:szCs w:val="22"/>
+          <w:lang w:val="en-IN"/>
+        </w:rPr>
+        <w:t xml:space="preserve"> </w:t>
+      </w:r>
+      <w:r>
+        <w:rPr>
+          <w:b/>
+          <w:bCs/>
+          <w:color w:val="000000" w:themeColor="text1"/>
+          <w:sz w:val="22"/>
+          <w:szCs w:val="22"/>
+          <w:lang w:val="en-IN"/>
+        </w:rPr>
+        <w:t>Leadership</w:t>
+      </w:r>
+      <w:r>
+        <w:rPr>
+          <w:color w:val="000000" w:themeColor="text1"/>
+          <w:sz w:val="22"/>
+          <w:szCs w:val="22"/>
+          <w:lang w:val="en-IN"/>
+        </w:rPr>
+        <w:t>: Stakeholder</w:t>
+      </w:r>
+      <w:r>
+        <w:rPr>
+          <w:color w:val="000000" w:themeColor="text1"/>
+          <w:sz w:val="22"/>
+          <w:szCs w:val="22"/>
+          <w:lang w:val="en-IN"/>
+        </w:rPr>
+        <w:t xml:space="preserve"> </w:t>
+      </w:r>
+      <w:r>
+        <w:rPr>
+          <w:color w:val="000000" w:themeColor="text1"/>
+          <w:sz w:val="22"/>
+          <w:szCs w:val="22"/>
+          <w:lang w:val="en-IN"/>
+        </w:rPr>
+        <w:t>Management, Product</w:t>
+      </w:r>
+      <w:r>
+        <w:rPr>
+          <w:color w:val="000000" w:themeColor="text1"/>
+          <w:sz w:val="22"/>
+          <w:szCs w:val="22"/>
+          <w:lang w:val="en-IN"/>
+        </w:rPr>
+        <w:t xml:space="preserve"> </w:t>
+      </w:r>
+      <w:r>
+        <w:rPr>
+          <w:color w:val="000000" w:themeColor="text1"/>
+          <w:sz w:val="22"/>
+          <w:szCs w:val="22"/>
+          <w:lang w:val="en-IN"/>
+        </w:rPr>
+        <w:t>Analytics, SaaS Development, Team Leadership, Financial Analytics</w:t>
       </w:r>
     </w:p>
     <w:p>
@@ -361,6 +481,13 @@
           <w:color w:val="000000" w:themeColor="text1"/>
           <w:lang w:val="en-US"/>
         </w:rPr>
+        <w:t xml:space="preserve">Senior </w:t>
+      </w:r>
+      <w:r>
+        <w:rPr>
+          <w:color w:val="000000" w:themeColor="text1"/>
+          <w:lang w:val="en-US"/>
+        </w:rPr>
         <w:t>Data Analyst</w:t>
       </w:r>
       <w:r>
@@ -409,21 +536,46 @@
     <w:p>
       <w:pPr>
         <w:pStyle w:val="ListBullet"/>
-        <w:rPr>
-          <w:sz w:val="22"/>
-          <w:szCs w:val="22"/>
-        </w:rPr>
-      </w:pPr>
-      <w:r>
-        <w:rPr>
-          <w:sz w:val="22"/>
-          <w:szCs w:val="22"/>
-        </w:rPr>
-        <w:t xml:space="preserve">Built automated CRON jobs to generate custom reports from multiple databases, eliminating 90% manual effort (~10 </w:t>
+        <w:tabs>
+          <w:tab w:val="clear" w:pos="360"/>
+          <w:tab w:val="num" w:pos="0"/>
+        </w:tabs>
+        <w:rPr>
+          <w:color w:val="000000" w:themeColor="text1"/>
+          <w:sz w:val="22"/>
+          <w:szCs w:val="22"/>
+        </w:rPr>
+      </w:pPr>
+      <w:r>
+        <w:rPr>
+          <w:color w:val="000000" w:themeColor="text1"/>
+          <w:sz w:val="22"/>
+          <w:szCs w:val="22"/>
+        </w:rPr>
+        <w:t xml:space="preserve">Automated reporting with </w:t>
+      </w:r>
+      <w:r>
+        <w:rPr>
+          <w:b/>
+          <w:bCs/>
+          <w:color w:val="000000" w:themeColor="text1"/>
+          <w:sz w:val="22"/>
+          <w:szCs w:val="22"/>
+        </w:rPr>
+        <w:t>Python + CRON</w:t>
+      </w:r>
+      <w:r>
+        <w:rPr>
+          <w:color w:val="000000" w:themeColor="text1"/>
+          <w:sz w:val="22"/>
+          <w:szCs w:val="22"/>
+        </w:rPr>
+        <w:t xml:space="preserve">, saving 10 </w:t>
       </w:r>
       <w:proofErr w:type="spellStart"/>
       <w:r>
         <w:rPr>
+          <w:color w:val="000000" w:themeColor="text1"/>
           <w:sz w:val="22"/>
           <w:szCs w:val="22"/>
         </w:rPr>
@@ -432,62 +584,137 @@
       <w:proofErr w:type="spellEnd"/>
       <w:r>
         <w:rPr>
-          <w:sz w:val="22"/>
-          <w:szCs w:val="22"/>
-        </w:rPr>
-        <w:t>/week saved).</w:t>
+          <w:color w:val="000000" w:themeColor="text1"/>
+          <w:sz w:val="22"/>
+          <w:szCs w:val="22"/>
+        </w:rPr>
+        <w:t>/week manual effort.</w:t>
       </w:r>
     </w:p>
     <w:p>
       <w:pPr>
         <w:pStyle w:val="ListBullet"/>
-        <w:rPr>
-          <w:sz w:val="22"/>
-          <w:szCs w:val="22"/>
-        </w:rPr>
-      </w:pPr>
-      <w:r>
-        <w:rPr>
-          <w:sz w:val="22"/>
-          <w:szCs w:val="22"/>
-        </w:rPr>
-        <w:t>Automated monitoring and recovery of CRON failures, reducing downtime by 80% and achieving 99% workflow reliability.</w:t>
+        <w:tabs>
+          <w:tab w:val="clear" w:pos="360"/>
+          <w:tab w:val="num" w:pos="0"/>
+        </w:tabs>
+        <w:rPr>
+          <w:color w:val="000000" w:themeColor="text1"/>
+          <w:sz w:val="22"/>
+          <w:szCs w:val="22"/>
+        </w:rPr>
+      </w:pPr>
+      <w:r>
+        <w:rPr>
+          <w:color w:val="000000" w:themeColor="text1"/>
+          <w:sz w:val="22"/>
+          <w:szCs w:val="22"/>
+        </w:rPr>
+        <w:t xml:space="preserve">Built </w:t>
+      </w:r>
+      <w:r>
+        <w:rPr>
+          <w:b/>
+          <w:bCs/>
+          <w:color w:val="000000" w:themeColor="text1"/>
+          <w:sz w:val="22"/>
+          <w:szCs w:val="22"/>
+        </w:rPr>
+        <w:t>Slack-based monitoring</w:t>
+      </w:r>
+      <w:r>
+        <w:rPr>
+          <w:color w:val="000000" w:themeColor="text1"/>
+          <w:sz w:val="22"/>
+          <w:szCs w:val="22"/>
+        </w:rPr>
+        <w:t xml:space="preserve"> &amp; auto-recovery for CRON jobs, reducing downtime 80% and ensuring 99% reliability.</w:t>
       </w:r>
     </w:p>
     <w:p>
       <w:pPr>
         <w:pStyle w:val="ListBullet"/>
-        <w:rPr>
-          <w:sz w:val="22"/>
-          <w:szCs w:val="22"/>
-        </w:rPr>
-      </w:pPr>
-      <w:r>
-        <w:rPr>
-          <w:sz w:val="22"/>
-          <w:szCs w:val="22"/>
-        </w:rPr>
-        <w:t xml:space="preserve">Developed an </w:t>
-      </w:r>
-      <w:r>
-        <w:rPr>
-          <w:b/>
-          <w:bCs/>
-          <w:sz w:val="22"/>
-          <w:szCs w:val="22"/>
-        </w:rPr>
-        <w:t>LLM chatbot</w:t>
-      </w:r>
-      <w:r>
-        <w:rPr>
-          <w:sz w:val="22"/>
-          <w:szCs w:val="22"/>
-        </w:rPr>
-        <w:t xml:space="preserve"> using Hugging Face + </w:t>
+        <w:tabs>
+          <w:tab w:val="clear" w:pos="360"/>
+          <w:tab w:val="num" w:pos="0"/>
+        </w:tabs>
+        <w:rPr>
+          <w:color w:val="000000" w:themeColor="text1"/>
+          <w:sz w:val="22"/>
+          <w:szCs w:val="22"/>
+        </w:rPr>
+      </w:pPr>
+      <w:r>
+        <w:rPr>
+          <w:color w:val="000000" w:themeColor="text1"/>
+          <w:sz w:val="22"/>
+          <w:szCs w:val="22"/>
+        </w:rPr>
+        <w:t xml:space="preserve">Created </w:t>
+      </w:r>
+      <w:r>
+        <w:rPr>
+          <w:b/>
+          <w:bCs/>
+          <w:color w:val="000000" w:themeColor="text1"/>
+          <w:sz w:val="22"/>
+          <w:szCs w:val="22"/>
+        </w:rPr>
+        <w:t>UI platform</w:t>
+      </w:r>
+      <w:r>
+        <w:rPr>
+          <w:color w:val="000000" w:themeColor="text1"/>
+          <w:sz w:val="22"/>
+          <w:szCs w:val="22"/>
+        </w:rPr>
+        <w:t xml:space="preserve"> to track data delays &amp; trigger job backfills, cutting recovery time from hours to minutes.</w:t>
+      </w:r>
+    </w:p>
+    <w:p>
+      <w:pPr>
+        <w:numPr>
+          <w:ilvl w:val="0"/>
+          <w:numId w:val="7"/>
+        </w:numPr>
+        <w:spacing w:after="160" w:line="278" w:lineRule="auto"/>
+        <w:jc w:val="left"/>
+        <w:rPr>
+          <w:color w:val="000000" w:themeColor="text1"/>
+          <w:sz w:val="22"/>
+          <w:szCs w:val="22"/>
+        </w:rPr>
+      </w:pPr>
+      <w:r>
+        <w:rPr>
+          <w:color w:val="000000" w:themeColor="text1"/>
+          <w:sz w:val="22"/>
+          <w:szCs w:val="22"/>
+        </w:rPr>
+        <w:t xml:space="preserve">Developed </w:t>
+      </w:r>
+      <w:r>
+        <w:rPr>
+          <w:b/>
+          <w:bCs/>
+          <w:color w:val="000000" w:themeColor="text1"/>
+          <w:sz w:val="22"/>
+          <w:szCs w:val="22"/>
+        </w:rPr>
+        <w:t>LLM assistant</w:t>
+      </w:r>
+      <w:r>
+        <w:rPr>
+          <w:color w:val="000000" w:themeColor="text1"/>
+          <w:sz w:val="22"/>
+          <w:szCs w:val="22"/>
+        </w:rPr>
+        <w:t xml:space="preserve"> (Hugging Face + </w:t>
       </w:r>
       <w:proofErr w:type="spellStart"/>
       <w:r>
         <w:rPr>
+          <w:color w:val="000000" w:themeColor="text1"/>
           <w:sz w:val="22"/>
           <w:szCs w:val="22"/>
         </w:rPr>
@@ -496,10 +723,27 @@
       <w:proofErr w:type="spellEnd"/>
       <w:r>
         <w:rPr>
-          <w:sz w:val="22"/>
-          <w:szCs w:val="22"/>
-        </w:rPr>
-        <w:t>, integrating internal data to accelerate ticket resolutions by 50%.</w:t>
+          <w:color w:val="000000" w:themeColor="text1"/>
+          <w:sz w:val="22"/>
+          <w:szCs w:val="22"/>
+        </w:rPr>
+        <w:t xml:space="preserve">) </w:t>
+      </w:r>
+      <w:r>
+        <w:rPr>
+          <w:color w:val="000000" w:themeColor="text1"/>
+          <w:sz w:val="22"/>
+          <w:szCs w:val="22"/>
+        </w:rPr>
+        <w:t xml:space="preserve">in internal Hackathon </w:t>
+      </w:r>
+      <w:r>
+        <w:rPr>
+          <w:color w:val="000000" w:themeColor="text1"/>
+          <w:sz w:val="22"/>
+          <w:szCs w:val="22"/>
+        </w:rPr>
+        <w:t>to analyze Jira tickets, suggest similar cases and possible solutions with SQL queries &amp; Confluence links, reducing resolution time 50%.</w:t>
       </w:r>
     </w:p>
     <w:p>
@@ -519,15 +763,6 @@
           <w:lang w:val="en-US"/>
         </w:rPr>
       </w:pPr>
-    </w:p>
-    <w:p>
-      <w:pPr>
-        <w:pStyle w:val="Heading2"/>
-        <w:rPr>
-          <w:color w:val="000000" w:themeColor="text1"/>
-          <w:lang w:val="en-US"/>
-        </w:rPr>
-      </w:pPr>
       <w:r>
         <w:rPr>
           <w:color w:val="000000" w:themeColor="text1"/>
@@ -619,12 +854,14 @@
       <w:pPr>
         <w:pStyle w:val="ListBullet"/>
         <w:rPr>
-          <w:sz w:val="22"/>
-          <w:szCs w:val="22"/>
-        </w:rPr>
-      </w:pPr>
-      <w:r>
-        <w:rPr>
+          <w:color w:val="000000" w:themeColor="text1"/>
+          <w:sz w:val="22"/>
+          <w:szCs w:val="22"/>
+        </w:rPr>
+      </w:pPr>
+      <w:r>
+        <w:rPr>
+          <w:color w:val="000000" w:themeColor="text1"/>
           <w:sz w:val="22"/>
           <w:szCs w:val="22"/>
         </w:rPr>
@@ -634,6 +871,7 @@
         <w:rPr>
           <w:b/>
           <w:bCs/>
+          <w:color w:val="000000" w:themeColor="text1"/>
           <w:sz w:val="22"/>
           <w:szCs w:val="22"/>
         </w:rPr>
@@ -641,6 +879,7 @@
       </w:r>
       <w:r>
         <w:rPr>
+          <w:color w:val="000000" w:themeColor="text1"/>
           <w:sz w:val="22"/>
           <w:szCs w:val="22"/>
         </w:rPr>
@@ -650,6 +889,7 @@
         <w:rPr>
           <w:b/>
           <w:bCs/>
+          <w:color w:val="000000" w:themeColor="text1"/>
           <w:sz w:val="22"/>
           <w:szCs w:val="22"/>
         </w:rPr>
@@ -660,6 +900,7 @@
         <w:rPr>
           <w:b/>
           <w:bCs/>
+          <w:color w:val="000000" w:themeColor="text1"/>
           <w:sz w:val="22"/>
           <w:szCs w:val="22"/>
         </w:rPr>
@@ -670,6 +911,7 @@
         <w:rPr>
           <w:b/>
           <w:bCs/>
+          <w:color w:val="000000" w:themeColor="text1"/>
           <w:sz w:val="22"/>
           <w:szCs w:val="22"/>
         </w:rPr>
@@ -680,6 +922,7 @@
           <w:rFonts w:ascii="Arial" w:hAnsi="Arial" w:cs="Arial"/>
           <w:b/>
           <w:bCs/>
+          <w:color w:val="000000" w:themeColor="text1"/>
           <w:sz w:val="22"/>
           <w:szCs w:val="22"/>
         </w:rPr>
@@ -689,6 +932,7 @@
         <w:rPr>
           <w:b/>
           <w:bCs/>
+          <w:color w:val="000000" w:themeColor="text1"/>
           <w:sz w:val="22"/>
           <w:szCs w:val="22"/>
         </w:rPr>
@@ -696,6 +940,7 @@
       </w:r>
       <w:r>
         <w:rPr>
+          <w:color w:val="000000" w:themeColor="text1"/>
           <w:sz w:val="22"/>
           <w:szCs w:val="22"/>
         </w:rPr>
@@ -706,97 +951,145 @@
       <w:pPr>
         <w:pStyle w:val="ListBullet"/>
         <w:rPr>
-          <w:sz w:val="22"/>
-          <w:szCs w:val="22"/>
-        </w:rPr>
-      </w:pPr>
-      <w:r>
-        <w:rPr>
+          <w:color w:val="000000" w:themeColor="text1"/>
+          <w:sz w:val="22"/>
+          <w:szCs w:val="22"/>
+        </w:rPr>
+      </w:pPr>
+      <w:r>
+        <w:rPr>
+          <w:color w:val="000000" w:themeColor="text1"/>
+          <w:sz w:val="22"/>
+          <w:szCs w:val="22"/>
+        </w:rPr>
+        <w:t xml:space="preserve">Built automated </w:t>
+      </w:r>
+      <w:r>
+        <w:rPr>
+          <w:b/>
+          <w:bCs/>
+          <w:color w:val="000000" w:themeColor="text1"/>
+          <w:sz w:val="22"/>
+          <w:szCs w:val="22"/>
+        </w:rPr>
+        <w:t>real estate data pipeline</w:t>
+      </w:r>
+      <w:r>
+        <w:rPr>
+          <w:color w:val="000000" w:themeColor="text1"/>
+          <w:sz w:val="22"/>
+          <w:szCs w:val="22"/>
+        </w:rPr>
+        <w:t xml:space="preserve"> (Python + AWS Glue/S3/Redshift), reducing manual effort by </w:t>
+      </w:r>
+      <w:r>
+        <w:rPr>
+          <w:b/>
+          <w:bCs/>
+          <w:color w:val="000000" w:themeColor="text1"/>
+          <w:sz w:val="22"/>
+          <w:szCs w:val="22"/>
+        </w:rPr>
+        <w:t>75%</w:t>
+      </w:r>
+      <w:r>
+        <w:rPr>
+          <w:color w:val="000000" w:themeColor="text1"/>
+          <w:sz w:val="22"/>
+          <w:szCs w:val="22"/>
+        </w:rPr>
+        <w:t>.</w:t>
+      </w:r>
+    </w:p>
+    <w:p>
+      <w:pPr>
+        <w:pStyle w:val="ListBullet"/>
+        <w:rPr>
+          <w:color w:val="000000" w:themeColor="text1"/>
+          <w:sz w:val="22"/>
+          <w:szCs w:val="22"/>
+        </w:rPr>
+      </w:pPr>
+      <w:r>
+        <w:rPr>
+          <w:color w:val="000000" w:themeColor="text1"/>
+          <w:sz w:val="22"/>
+          <w:szCs w:val="22"/>
+        </w:rPr>
+        <w:t xml:space="preserve">Automated loan portfolio monitoring via </w:t>
+      </w:r>
+      <w:r>
+        <w:rPr>
+          <w:b/>
+          <w:bCs/>
+          <w:color w:val="000000" w:themeColor="text1"/>
+          <w:sz w:val="22"/>
+          <w:szCs w:val="22"/>
+        </w:rPr>
+        <w:t>Tableau dashboards</w:t>
+      </w:r>
+      <w:r>
+        <w:rPr>
+          <w:color w:val="000000" w:themeColor="text1"/>
+          <w:sz w:val="22"/>
+          <w:szCs w:val="22"/>
+        </w:rPr>
+        <w:t xml:space="preserve">, improving reporting time by </w:t>
+      </w:r>
+      <w:r>
+        <w:rPr>
+          <w:b/>
+          <w:bCs/>
+          <w:color w:val="000000" w:themeColor="text1"/>
+          <w:sz w:val="22"/>
+          <w:szCs w:val="22"/>
+        </w:rPr>
+        <w:t>70%</w:t>
+      </w:r>
+      <w:r>
+        <w:rPr>
+          <w:color w:val="000000" w:themeColor="text1"/>
+          <w:sz w:val="22"/>
+          <w:szCs w:val="22"/>
+        </w:rPr>
+        <w:t>.</w:t>
+      </w:r>
+    </w:p>
+    <w:p>
+      <w:pPr>
+        <w:pStyle w:val="ListBullet"/>
+        <w:rPr>
+          <w:color w:val="000000" w:themeColor="text1"/>
+          <w:sz w:val="22"/>
+          <w:szCs w:val="22"/>
+        </w:rPr>
+      </w:pPr>
+      <w:r>
+        <w:rPr>
+          <w:color w:val="000000" w:themeColor="text1"/>
           <w:sz w:val="22"/>
           <w:szCs w:val="22"/>
         </w:rPr>
         <w:lastRenderedPageBreak/>
-        <w:t xml:space="preserve">Built automated </w:t>
-      </w:r>
-      <w:r>
-        <w:rPr>
-          <w:b/>
-          <w:bCs/>
-          <w:sz w:val="22"/>
-          <w:szCs w:val="22"/>
-        </w:rPr>
-        <w:t>real estate data pipeline</w:t>
-      </w:r>
-      <w:r>
-        <w:rPr>
-          <w:sz w:val="22"/>
-          <w:szCs w:val="22"/>
-        </w:rPr>
-        <w:t xml:space="preserve"> (Python + AWS Glue/S3/Redshift), reducing manual effort by </w:t>
-      </w:r>
-      <w:r>
-        <w:rPr>
-          <w:b/>
-          <w:bCs/>
-          <w:sz w:val="22"/>
-          <w:szCs w:val="22"/>
-        </w:rPr>
-        <w:t>75%</w:t>
-      </w:r>
-      <w:r>
-        <w:rPr>
-          <w:sz w:val="22"/>
-          <w:szCs w:val="22"/>
-        </w:rPr>
-        <w:t>.</w:t>
-      </w:r>
-    </w:p>
-    <w:p>
-      <w:pPr>
-        <w:pStyle w:val="ListBullet"/>
-        <w:rPr>
-          <w:sz w:val="22"/>
-          <w:szCs w:val="22"/>
-        </w:rPr>
-      </w:pPr>
-      <w:r>
-        <w:rPr>
-          <w:sz w:val="22"/>
-          <w:szCs w:val="22"/>
-        </w:rPr>
-        <w:t xml:space="preserve">Automated loan portfolio monitoring via </w:t>
-      </w:r>
-      <w:r>
-        <w:rPr>
-          <w:b/>
-          <w:bCs/>
-          <w:sz w:val="22"/>
-          <w:szCs w:val="22"/>
-        </w:rPr>
-        <w:t>Tableau dashboards</w:t>
-      </w:r>
-      <w:r>
-        <w:rPr>
-          <w:sz w:val="22"/>
-          <w:szCs w:val="22"/>
-        </w:rPr>
-        <w:t xml:space="preserve">, improving reporting time by </w:t>
-      </w:r>
-      <w:r>
-        <w:rPr>
-          <w:b/>
-          <w:bCs/>
-          <w:sz w:val="22"/>
-          <w:szCs w:val="22"/>
-        </w:rPr>
-        <w:t>70%</w:t>
-      </w:r>
-      <w:r>
-        <w:rPr>
-          <w:sz w:val="22"/>
-          <w:szCs w:val="22"/>
-        </w:rPr>
-        <w:t>.</w:t>
+        <w:t xml:space="preserve">Led and </w:t>
+      </w:r>
+      <w:r>
+        <w:rPr>
+          <w:b/>
+          <w:bCs/>
+          <w:color w:val="000000" w:themeColor="text1"/>
+          <w:sz w:val="22"/>
+          <w:szCs w:val="22"/>
+        </w:rPr>
+        <w:t>manage a team</w:t>
+      </w:r>
+      <w:r>
+        <w:rPr>
+          <w:color w:val="000000" w:themeColor="text1"/>
+          <w:sz w:val="22"/>
+          <w:szCs w:val="22"/>
+        </w:rPr>
+        <w:t xml:space="preserve"> of 4 developers with 2 analysts for product development and analysis</w:t>
       </w:r>
     </w:p>
     <w:p>
@@ -830,7 +1123,7 @@
           <w:color w:val="000000" w:themeColor="text1"/>
           <w:lang w:val="en-US"/>
         </w:rPr>
-        <w:t>Lead</w:t>
+        <w:t>Lead(</w:t>
       </w:r>
       <w:proofErr w:type="gramEnd"/>
       <w:r>
@@ -838,14 +1131,7 @@
           <w:color w:val="000000" w:themeColor="text1"/>
           <w:lang w:val="en-US"/>
         </w:rPr>
-        <w:t xml:space="preserve"> </w:t>
-      </w:r>
-      <w:r>
-        <w:rPr>
-          <w:color w:val="000000" w:themeColor="text1"/>
-          <w:lang w:val="en-US"/>
-        </w:rPr>
-        <w:t>(Business Analyst)</w:t>
+        <w:t>Business Analyst)</w:t>
       </w:r>
       <w:r>
         <w:rPr>
@@ -915,12 +1201,14 @@
       <w:pPr>
         <w:pStyle w:val="ListBullet"/>
         <w:rPr>
-          <w:sz w:val="22"/>
-          <w:szCs w:val="22"/>
-        </w:rPr>
-      </w:pPr>
-      <w:r>
-        <w:rPr>
+          <w:color w:val="000000" w:themeColor="text1"/>
+          <w:sz w:val="22"/>
+          <w:szCs w:val="22"/>
+        </w:rPr>
+      </w:pPr>
+      <w:r>
+        <w:rPr>
+          <w:color w:val="000000" w:themeColor="text1"/>
           <w:sz w:val="22"/>
           <w:szCs w:val="22"/>
         </w:rPr>
@@ -930,6 +1218,7 @@
         <w:rPr>
           <w:b/>
           <w:bCs/>
+          <w:color w:val="000000" w:themeColor="text1"/>
           <w:sz w:val="22"/>
           <w:szCs w:val="22"/>
         </w:rPr>
@@ -937,6 +1226,7 @@
       </w:r>
       <w:r>
         <w:rPr>
+          <w:color w:val="000000" w:themeColor="text1"/>
           <w:sz w:val="22"/>
           <w:szCs w:val="22"/>
         </w:rPr>
@@ -946,6 +1236,7 @@
         <w:rPr>
           <w:b/>
           <w:bCs/>
+          <w:color w:val="000000" w:themeColor="text1"/>
           <w:sz w:val="22"/>
           <w:szCs w:val="22"/>
         </w:rPr>
@@ -953,6 +1244,7 @@
       </w:r>
       <w:r>
         <w:rPr>
+          <w:color w:val="000000" w:themeColor="text1"/>
           <w:sz w:val="22"/>
           <w:szCs w:val="22"/>
         </w:rPr>
@@ -963,12 +1255,14 @@
       <w:pPr>
         <w:pStyle w:val="ListBullet"/>
         <w:rPr>
-          <w:sz w:val="22"/>
-          <w:szCs w:val="22"/>
-        </w:rPr>
-      </w:pPr>
-      <w:r>
-        <w:rPr>
+          <w:color w:val="000000" w:themeColor="text1"/>
+          <w:sz w:val="22"/>
+          <w:szCs w:val="22"/>
+        </w:rPr>
+      </w:pPr>
+      <w:r>
+        <w:rPr>
+          <w:color w:val="000000" w:themeColor="text1"/>
           <w:sz w:val="22"/>
           <w:szCs w:val="22"/>
         </w:rPr>
@@ -978,6 +1272,7 @@
         <w:rPr>
           <w:b/>
           <w:bCs/>
+          <w:color w:val="000000" w:themeColor="text1"/>
           <w:sz w:val="22"/>
           <w:szCs w:val="22"/>
         </w:rPr>
@@ -985,6 +1280,7 @@
       </w:r>
       <w:r>
         <w:rPr>
+          <w:color w:val="000000" w:themeColor="text1"/>
           <w:sz w:val="22"/>
           <w:szCs w:val="22"/>
         </w:rPr>
@@ -994,6 +1290,7 @@
         <w:rPr>
           <w:b/>
           <w:bCs/>
+          <w:color w:val="000000" w:themeColor="text1"/>
           <w:sz w:val="22"/>
           <w:szCs w:val="22"/>
         </w:rPr>
@@ -1001,6 +1298,7 @@
       </w:r>
       <w:r>
         <w:rPr>
+          <w:color w:val="000000" w:themeColor="text1"/>
           <w:sz w:val="22"/>
           <w:szCs w:val="22"/>
         </w:rPr>
@@ -1112,12 +1410,14 @@
       <w:pPr>
         <w:pStyle w:val="ListBullet"/>
         <w:rPr>
-          <w:sz w:val="22"/>
-          <w:szCs w:val="22"/>
-        </w:rPr>
-      </w:pPr>
-      <w:r>
-        <w:rPr>
+          <w:color w:val="000000" w:themeColor="text1"/>
+          <w:sz w:val="22"/>
+          <w:szCs w:val="22"/>
+        </w:rPr>
+      </w:pPr>
+      <w:r>
+        <w:rPr>
+          <w:color w:val="000000" w:themeColor="text1"/>
           <w:sz w:val="22"/>
           <w:szCs w:val="22"/>
         </w:rPr>
@@ -1127,6 +1427,7 @@
         <w:rPr>
           <w:b/>
           <w:bCs/>
+          <w:color w:val="000000" w:themeColor="text1"/>
           <w:sz w:val="22"/>
           <w:szCs w:val="22"/>
         </w:rPr>
@@ -1134,6 +1435,7 @@
       </w:r>
       <w:r>
         <w:rPr>
+          <w:color w:val="000000" w:themeColor="text1"/>
           <w:sz w:val="22"/>
           <w:szCs w:val="22"/>
         </w:rPr>
@@ -1143,10 +1445,81 @@
         <w:rPr>
           <w:b/>
           <w:bCs/>
+          <w:color w:val="000000" w:themeColor="text1"/>
           <w:sz w:val="22"/>
           <w:szCs w:val="22"/>
         </w:rPr>
         <w:t>15 days</w:t>
+      </w:r>
+    </w:p>
+    <w:p>
+      <w:pPr>
+        <w:pStyle w:val="ListBullet"/>
+        <w:rPr>
+          <w:color w:val="000000" w:themeColor="text1"/>
+        </w:rPr>
+      </w:pPr>
+      <w:r>
+        <w:rPr>
+          <w:color w:val="000000" w:themeColor="text1"/>
+        </w:rPr>
+        <w:t xml:space="preserve">Developed </w:t>
+      </w:r>
+      <w:r>
+        <w:rPr>
+          <w:b/>
+          <w:bCs/>
+          <w:color w:val="000000" w:themeColor="text1"/>
+        </w:rPr>
+        <w:t>Python Flask automation</w:t>
+      </w:r>
+      <w:r>
+        <w:rPr>
+          <w:color w:val="000000" w:themeColor="text1"/>
+        </w:rPr>
+        <w:t xml:space="preserve"> for offer letters, improving efficiency by </w:t>
+      </w:r>
+      <w:r>
+        <w:rPr>
+          <w:b/>
+          <w:bCs/>
+          <w:color w:val="000000" w:themeColor="text1"/>
+        </w:rPr>
+        <w:t>80%</w:t>
+      </w:r>
+      <w:r>
+        <w:rPr>
+          <w:color w:val="000000" w:themeColor="text1"/>
+        </w:rPr>
+        <w:t>.</w:t>
+      </w:r>
+    </w:p>
+    <w:p>
+      <w:pPr>
+        <w:pStyle w:val="ListBullet"/>
+        <w:rPr>
+          <w:color w:val="000000" w:themeColor="text1"/>
+        </w:rPr>
+      </w:pPr>
+      <w:r>
+        <w:rPr>
+          <w:color w:val="000000" w:themeColor="text1"/>
+        </w:rPr>
+        <w:t xml:space="preserve">Prepared and monitored </w:t>
+      </w:r>
+      <w:r>
+        <w:rPr>
+          <w:b/>
+          <w:bCs/>
+          <w:color w:val="000000" w:themeColor="text1"/>
+        </w:rPr>
+        <w:t>Tableau performance reports</w:t>
+      </w:r>
+      <w:r>
+        <w:rPr>
+          <w:color w:val="000000" w:themeColor="text1"/>
+        </w:rPr>
+        <w:t>, analyzing volumes, cost of operations, and application tracking monthly.</w:t>
       </w:r>
     </w:p>
     <w:p>
@@ -1157,49 +1530,171 @@
           <w:numId w:val="0"/>
         </w:numPr>
         <w:ind w:left="720"/>
-        <w:rPr>
-          <w:sz w:val="22"/>
-          <w:szCs w:val="22"/>
-        </w:rPr>
-      </w:pPr>
-      <w:r>
-        <w:rPr>
-          <w:sz w:val="22"/>
-          <w:szCs w:val="22"/>
-        </w:rPr>
-        <w:t xml:space="preserve">Developed </w:t>
-      </w:r>
-      <w:r>
-        <w:rPr>
-          <w:b/>
-          <w:bCs/>
-          <w:sz w:val="22"/>
-          <w:szCs w:val="22"/>
-        </w:rPr>
-        <w:t>Python Flask automation</w:t>
-      </w:r>
-      <w:r>
-        <w:rPr>
-          <w:sz w:val="22"/>
-          <w:szCs w:val="22"/>
-        </w:rPr>
-        <w:t xml:space="preserve"> for offer letters, improving efficiency by </w:t>
-      </w:r>
-      <w:r>
-        <w:rPr>
-          <w:b/>
-          <w:bCs/>
-          <w:sz w:val="22"/>
-          <w:szCs w:val="22"/>
-        </w:rPr>
-        <w:t>80%</w:t>
-      </w:r>
-      <w:r>
-        <w:rPr>
-          <w:sz w:val="22"/>
-          <w:szCs w:val="22"/>
-        </w:rPr>
-        <w:t>.</w:t>
+      </w:pPr>
+    </w:p>
+    <w:p>
+      <w:pPr>
+        <w:pStyle w:val="Heading2"/>
+        <w:rPr>
+          <w:color w:val="000000" w:themeColor="text1"/>
+          <w:lang w:val="en-US"/>
+        </w:rPr>
+      </w:pPr>
+      <w:r>
+        <w:rPr>
+          <w:color w:val="000000" w:themeColor="text1"/>
+          <w:lang w:val="en-US"/>
+        </w:rPr>
+        <w:t>Associate Analyst</w:t>
+      </w:r>
+      <w:r>
+        <w:rPr>
+          <w:color w:val="000000" w:themeColor="text1"/>
+          <w:lang w:val="en-US"/>
+        </w:rPr>
+        <w:t xml:space="preserve"> | </w:t>
+      </w:r>
+      <w:r>
+        <w:rPr>
+          <w:color w:val="000000" w:themeColor="text1"/>
+          <w:lang w:val="en-US"/>
+        </w:rPr>
+        <w:t>IBM</w:t>
+      </w:r>
+      <w:r>
+        <w:rPr>
+          <w:color w:val="000000" w:themeColor="text1"/>
+          <w:lang w:val="en-US"/>
+        </w:rPr>
+        <w:t xml:space="preserve"> | </w:t>
+      </w:r>
+      <w:r>
+        <w:rPr>
+          <w:color w:val="000000" w:themeColor="text1"/>
+          <w:lang w:val="en-US"/>
+        </w:rPr>
+        <w:t>Ju</w:t>
+      </w:r>
+      <w:r>
+        <w:rPr>
+          <w:color w:val="000000" w:themeColor="text1"/>
+          <w:lang w:val="en-US"/>
+        </w:rPr>
+        <w:t>l</w:t>
+      </w:r>
+      <w:r>
+        <w:rPr>
+          <w:color w:val="000000" w:themeColor="text1"/>
+          <w:lang w:val="en-US"/>
+        </w:rPr>
+        <w:t xml:space="preserve"> 20</w:t>
+      </w:r>
+      <w:r>
+        <w:rPr>
+          <w:color w:val="000000" w:themeColor="text1"/>
+          <w:lang w:val="en-US"/>
+        </w:rPr>
+        <w:t>15</w:t>
+      </w:r>
+      <w:r>
+        <w:rPr>
+          <w:color w:val="000000" w:themeColor="text1"/>
+          <w:lang w:val="en-US"/>
+        </w:rPr>
+        <w:t xml:space="preserve"> - </w:t>
+      </w:r>
+      <w:r>
+        <w:rPr>
+          <w:color w:val="000000" w:themeColor="text1"/>
+          <w:lang w:val="en-US"/>
+        </w:rPr>
+        <w:t>Jun</w:t>
+      </w:r>
+      <w:r>
+        <w:rPr>
+          <w:color w:val="000000" w:themeColor="text1"/>
+          <w:lang w:val="en-US"/>
+        </w:rPr>
+        <w:t xml:space="preserve"> 20</w:t>
+      </w:r>
+      <w:r>
+        <w:rPr>
+          <w:color w:val="000000" w:themeColor="text1"/>
+          <w:lang w:val="en-US"/>
+        </w:rPr>
+        <w:t>17</w:t>
+      </w:r>
+    </w:p>
+    <w:p>
+      <w:pPr>
+        <w:pStyle w:val="ListBullet"/>
+        <w:rPr>
+          <w:color w:val="000000" w:themeColor="text1"/>
+        </w:rPr>
+      </w:pPr>
+      <w:r>
+        <w:rPr>
+          <w:color w:val="000000" w:themeColor="text1"/>
+        </w:rPr>
+        <w:t xml:space="preserve">Built </w:t>
+      </w:r>
+      <w:r>
+        <w:rPr>
+          <w:b/>
+          <w:bCs/>
+          <w:color w:val="000000" w:themeColor="text1"/>
+        </w:rPr>
+        <w:t>statistical forecasting models &amp; Tableau dashboards</w:t>
+      </w:r>
+      <w:r>
+        <w:rPr>
+          <w:color w:val="000000" w:themeColor="text1"/>
+        </w:rPr>
+        <w:t xml:space="preserve">, improving </w:t>
+      </w:r>
+      <w:r>
+        <w:rPr>
+          <w:b/>
+          <w:bCs/>
+          <w:color w:val="000000" w:themeColor="text1"/>
+        </w:rPr>
+        <w:t xml:space="preserve">inventory planning accuracy by </w:t>
+      </w:r>
+      <w:r>
+        <w:rPr>
+          <w:b/>
+          <w:bCs/>
+          <w:color w:val="000000" w:themeColor="text1"/>
+        </w:rPr>
+        <w:t>25%</w:t>
+      </w:r>
+    </w:p>
+    <w:p>
+      <w:pPr>
+        <w:pStyle w:val="ListBullet"/>
+        <w:rPr>
+          <w:color w:val="000000" w:themeColor="text1"/>
+        </w:rPr>
+      </w:pPr>
+      <w:r>
+        <w:rPr>
+          <w:color w:val="000000" w:themeColor="text1"/>
+        </w:rPr>
+        <w:t xml:space="preserve">Extracted &amp; transformed large datasets from </w:t>
+      </w:r>
+      <w:r>
+        <w:rPr>
+          <w:b/>
+          <w:bCs/>
+          <w:color w:val="000000" w:themeColor="text1"/>
+        </w:rPr>
+        <w:t>DB2 + SQL</w:t>
+      </w:r>
+      <w:r>
+        <w:rPr>
+          <w:color w:val="000000" w:themeColor="text1"/>
+        </w:rPr>
+        <w:t>, supporting client reporting and decision-making.</w:t>
       </w:r>
     </w:p>
     <w:p>
@@ -1214,166 +1709,6 @@
     </w:p>
     <w:p>
       <w:pPr>
-        <w:pStyle w:val="Heading2"/>
-        <w:rPr>
-          <w:color w:val="000000" w:themeColor="text1"/>
-          <w:lang w:val="en-US"/>
-        </w:rPr>
-      </w:pPr>
-      <w:r>
-        <w:rPr>
-          <w:color w:val="000000" w:themeColor="text1"/>
-          <w:lang w:val="en-US"/>
-        </w:rPr>
-        <w:t>Associate Analyst</w:t>
-      </w:r>
-      <w:r>
-        <w:rPr>
-          <w:color w:val="000000" w:themeColor="text1"/>
-          <w:lang w:val="en-US"/>
-        </w:rPr>
-        <w:t xml:space="preserve"> | </w:t>
-      </w:r>
-      <w:r>
-        <w:rPr>
-          <w:color w:val="000000" w:themeColor="text1"/>
-          <w:lang w:val="en-US"/>
-        </w:rPr>
-        <w:t>IBM</w:t>
-      </w:r>
-      <w:r>
-        <w:rPr>
-          <w:color w:val="000000" w:themeColor="text1"/>
-          <w:lang w:val="en-US"/>
-        </w:rPr>
-        <w:t xml:space="preserve"> | </w:t>
-      </w:r>
-      <w:r>
-        <w:rPr>
-          <w:color w:val="000000" w:themeColor="text1"/>
-          <w:lang w:val="en-US"/>
-        </w:rPr>
-        <w:t>Ju</w:t>
-      </w:r>
-      <w:r>
-        <w:rPr>
-          <w:color w:val="000000" w:themeColor="text1"/>
-          <w:lang w:val="en-US"/>
-        </w:rPr>
-        <w:t>l</w:t>
-      </w:r>
-      <w:r>
-        <w:rPr>
-          <w:color w:val="000000" w:themeColor="text1"/>
-          <w:lang w:val="en-US"/>
-        </w:rPr>
-        <w:t xml:space="preserve"> 20</w:t>
-      </w:r>
-      <w:r>
-        <w:rPr>
-          <w:color w:val="000000" w:themeColor="text1"/>
-          <w:lang w:val="en-US"/>
-        </w:rPr>
-        <w:t>15</w:t>
-      </w:r>
-      <w:r>
-        <w:rPr>
-          <w:color w:val="000000" w:themeColor="text1"/>
-          <w:lang w:val="en-US"/>
-        </w:rPr>
-        <w:t xml:space="preserve"> - </w:t>
-      </w:r>
-      <w:r>
-        <w:rPr>
-          <w:color w:val="000000" w:themeColor="text1"/>
-          <w:lang w:val="en-US"/>
-        </w:rPr>
-        <w:t>Jun</w:t>
-      </w:r>
-      <w:r>
-        <w:rPr>
-          <w:color w:val="000000" w:themeColor="text1"/>
-          <w:lang w:val="en-US"/>
-        </w:rPr>
-        <w:t xml:space="preserve"> 20</w:t>
-      </w:r>
-      <w:r>
-        <w:rPr>
-          <w:color w:val="000000" w:themeColor="text1"/>
-          <w:lang w:val="en-US"/>
-        </w:rPr>
-        <w:t>17</w:t>
-      </w:r>
-    </w:p>
-    <w:p>
-      <w:pPr>
-        <w:pStyle w:val="ListBullet"/>
-      </w:pPr>
-      <w:r>
-        <w:rPr>
-          <w:color w:val="000000" w:themeColor="text1"/>
-        </w:rPr>
-        <w:t xml:space="preserve">Built </w:t>
-      </w:r>
-      <w:r>
-        <w:rPr>
-          <w:b/>
-          <w:bCs/>
-          <w:color w:val="000000" w:themeColor="text1"/>
-        </w:rPr>
-        <w:t>statistical forecasting models &amp; Tableau dashboards</w:t>
-      </w:r>
-      <w:r>
-        <w:rPr>
-          <w:color w:val="000000" w:themeColor="text1"/>
-        </w:rPr>
-        <w:t xml:space="preserve">, improving </w:t>
-      </w:r>
-      <w:r>
-        <w:rPr>
-          <w:b/>
-          <w:bCs/>
-          <w:color w:val="000000" w:themeColor="text1"/>
-        </w:rPr>
-        <w:t>inventory planning accuracy by X%</w:t>
-      </w:r>
-      <w:r>
-        <w:rPr>
-          <w:color w:val="000000" w:themeColor="text1"/>
-        </w:rPr>
-        <w:t>.</w:t>
-      </w:r>
-    </w:p>
-    <w:p>
-      <w:pPr>
-        <w:pStyle w:val="ListBullet"/>
-      </w:pPr>
-      <w:r>
-        <w:t xml:space="preserve">Extracted &amp; transformed large datasets from </w:t>
-      </w:r>
-      <w:r>
-        <w:rPr>
-          <w:b/>
-          <w:bCs/>
-        </w:rPr>
-        <w:t>DB2 + SQL</w:t>
-      </w:r>
-      <w:r>
-        <w:t>, supporting client reporting and decision-making.</w:t>
-      </w:r>
-    </w:p>
-    <w:p>
-      <w:pPr>
-        <w:pStyle w:val="ListBullet"/>
-        <w:numPr>
-          <w:ilvl w:val="0"/>
-          <w:numId w:val="0"/>
-        </w:numPr>
-        <w:ind w:left="720"/>
-      </w:pPr>
-    </w:p>
-    <w:p>
-      <w:pPr>
         <w:pStyle w:val="Space"/>
       </w:pPr>
     </w:p>
@@ -1388,19 +1723,22 @@
     <w:p>
       <w:pPr>
         <w:rPr>
-          <w:lang w:val="en-IN"/>
-        </w:rPr>
-      </w:pPr>
-      <w:r>
-        <w:rPr>
-          <w:b/>
-          <w:bCs/>
+          <w:color w:val="000000" w:themeColor="text1"/>
+          <w:lang w:val="en-IN"/>
+        </w:rPr>
+      </w:pPr>
+      <w:r>
+        <w:rPr>
+          <w:b/>
+          <w:bCs/>
+          <w:color w:val="000000" w:themeColor="text1"/>
           <w:lang w:val="en-IN"/>
         </w:rPr>
         <w:t>Post Graduate Program – Product Management</w:t>
       </w:r>
       <w:r>
         <w:rPr>
+          <w:color w:val="000000" w:themeColor="text1"/>
           <w:lang w:val="en-IN"/>
         </w:rPr>
         <w:t xml:space="preserve"> | IIM Indore | </w:t>
@@ -1409,6 +1747,7 @@
         <w:rPr>
           <w:b/>
           <w:bCs/>
+          <w:color w:val="000000" w:themeColor="text1"/>
           <w:lang w:val="en-IN"/>
         </w:rPr>
         <w:t>Feb 2024</w:t>
@@ -1417,29 +1756,35 @@
     <w:p>
       <w:pPr>
         <w:rPr>
-          <w:lang w:val="en-IN"/>
-        </w:rPr>
-      </w:pPr>
+          <w:color w:val="000000" w:themeColor="text1"/>
+          <w:lang w:val="en-IN"/>
+        </w:rPr>
+      </w:pPr>
+      <w:proofErr w:type="spellStart"/>
       <w:proofErr w:type="gramStart"/>
       <w:r>
         <w:rPr>
           <w:b/>
           <w:bCs/>
+          <w:color w:val="000000" w:themeColor="text1"/>
           <w:lang w:val="en-IN"/>
         </w:rPr>
         <w:t>B.Tech</w:t>
       </w:r>
+      <w:proofErr w:type="spellEnd"/>
       <w:proofErr w:type="gramEnd"/>
       <w:r>
         <w:rPr>
           <w:b/>
           <w:bCs/>
+          <w:color w:val="000000" w:themeColor="text1"/>
           <w:lang w:val="en-IN"/>
         </w:rPr>
         <w:t xml:space="preserve"> – Information Technology</w:t>
       </w:r>
       <w:r>
         <w:rPr>
+          <w:color w:val="000000" w:themeColor="text1"/>
           <w:lang w:val="en-IN"/>
         </w:rPr>
         <w:t xml:space="preserve"> | JUIT, Shimla | </w:t>
@@ -1448,6 +1793,7 @@
         <w:rPr>
           <w:b/>
           <w:bCs/>
+          <w:color w:val="000000" w:themeColor="text1"/>
           <w:lang w:val="en-IN"/>
         </w:rPr>
         <w:t>2015</w:t>
@@ -1456,19 +1802,22 @@
     <w:p>
       <w:pPr>
         <w:rPr>
-          <w:lang w:val="en-IN"/>
-        </w:rPr>
-      </w:pPr>
-      <w:r>
-        <w:rPr>
-          <w:b/>
-          <w:bCs/>
+          <w:color w:val="000000" w:themeColor="text1"/>
+          <w:lang w:val="en-IN"/>
+        </w:rPr>
+      </w:pPr>
+      <w:r>
+        <w:rPr>
+          <w:b/>
+          <w:bCs/>
+          <w:color w:val="000000" w:themeColor="text1"/>
           <w:lang w:val="en-IN"/>
         </w:rPr>
         <w:t>Higher Secondary</w:t>
       </w:r>
       <w:r>
         <w:rPr>
+          <w:color w:val="000000" w:themeColor="text1"/>
           <w:lang w:val="en-IN"/>
         </w:rPr>
         <w:t xml:space="preserve"> | Abhinav Public School, Delhi | </w:t>
@@ -1477,6 +1826,7 @@
         <w:rPr>
           <w:b/>
           <w:bCs/>
+          <w:color w:val="000000" w:themeColor="text1"/>
           <w:lang w:val="en-IN"/>
         </w:rPr>
         <w:t>2011</w:t>
@@ -1485,19 +1835,22 @@
     <w:p>
       <w:pPr>
         <w:rPr>
-          <w:lang w:val="en-IN"/>
-        </w:rPr>
-      </w:pPr>
-      <w:r>
-        <w:rPr>
-          <w:b/>
-          <w:bCs/>
+          <w:color w:val="000000" w:themeColor="text1"/>
+          <w:lang w:val="en-IN"/>
+        </w:rPr>
+      </w:pPr>
+      <w:r>
+        <w:rPr>
+          <w:b/>
+          <w:bCs/>
+          <w:color w:val="000000" w:themeColor="text1"/>
           <w:lang w:val="en-IN"/>
         </w:rPr>
         <w:t>Senior Secondary</w:t>
       </w:r>
       <w:r>
         <w:rPr>
+          <w:color w:val="000000" w:themeColor="text1"/>
           <w:lang w:val="en-IN"/>
         </w:rPr>
         <w:t xml:space="preserve"> | DAV Public School, Delhi | </w:t>
@@ -1506,11 +1859,15 @@
         <w:rPr>
           <w:b/>
           <w:bCs/>
+          <w:color w:val="000000" w:themeColor="text1"/>
           <w:lang w:val="en-IN"/>
         </w:rPr>
         <w:t>2009</w:t>
       </w:r>
       <w:r>
+        <w:rPr>
+          <w:color w:val="000000" w:themeColor="text1"/>
+        </w:rPr>
         <w:t xml:space="preserve"> </w:t>
       </w:r>
     </w:p>
@@ -2124,9 +2481,9 @@
       <w:lvlJc w:val="left"/>
       <w:pPr>
         <w:tabs>
-          <w:tab w:val="num" w:pos="720"/>
+          <w:tab w:val="num" w:pos="360"/>
         </w:tabs>
-        <w:ind w:left="720" w:hanging="360"/>
+        <w:ind w:left="360" w:hanging="360"/>
       </w:pPr>
       <w:rPr>
         <w:rFonts w:ascii="Symbol" w:hAnsi="Symbol" w:hint="default"/>
@@ -2140,9 +2497,9 @@
       <w:lvlJc w:val="left"/>
       <w:pPr>
         <w:tabs>
-          <w:tab w:val="num" w:pos="1440"/>
+          <w:tab w:val="num" w:pos="1080"/>
         </w:tabs>
-        <w:ind w:left="1440" w:hanging="360"/>
+        <w:ind w:left="1080" w:hanging="360"/>
       </w:pPr>
       <w:rPr>
         <w:rFonts w:ascii="Courier New" w:hAnsi="Courier New" w:hint="default"/>
@@ -2156,9 +2513,9 @@
       <w:lvlJc w:val="left"/>
       <w:pPr>
         <w:tabs>
-          <w:tab w:val="num" w:pos="2160"/>
+          <w:tab w:val="num" w:pos="1800"/>
         </w:tabs>
-        <w:ind w:left="2160" w:hanging="360"/>
+        <w:ind w:left="1800" w:hanging="360"/>
       </w:pPr>
       <w:rPr>
         <w:rFonts w:ascii="Wingdings" w:hAnsi="Wingdings" w:hint="default"/>
@@ -2172,9 +2529,9 @@
       <w:lvlJc w:val="left"/>
       <w:pPr>
         <w:tabs>
-          <w:tab w:val="num" w:pos="2880"/>
+          <w:tab w:val="num" w:pos="2520"/>
         </w:tabs>
-        <w:ind w:left="2880" w:hanging="360"/>
+        <w:ind w:left="2520" w:hanging="360"/>
       </w:pPr>
       <w:rPr>
         <w:rFonts w:ascii="Wingdings" w:hAnsi="Wingdings" w:hint="default"/>
@@ -2188,9 +2545,9 @@
       <w:lvlJc w:val="left"/>
       <w:pPr>
         <w:tabs>
-          <w:tab w:val="num" w:pos="3600"/>
+          <w:tab w:val="num" w:pos="3240"/>
         </w:tabs>
-        <w:ind w:left="3600" w:hanging="360"/>
+        <w:ind w:left="3240" w:hanging="360"/>
       </w:pPr>
       <w:rPr>
         <w:rFonts w:ascii="Wingdings" w:hAnsi="Wingdings" w:hint="default"/>
@@ -2204,9 +2561,9 @@
       <w:lvlJc w:val="left"/>
       <w:pPr>
         <w:tabs>
-          <w:tab w:val="num" w:pos="4320"/>
+          <w:tab w:val="num" w:pos="3960"/>
         </w:tabs>
-        <w:ind w:left="4320" w:hanging="360"/>
+        <w:ind w:left="3960" w:hanging="360"/>
       </w:pPr>
       <w:rPr>
         <w:rFonts w:ascii="Wingdings" w:hAnsi="Wingdings" w:hint="default"/>
@@ -2220,9 +2577,9 @@
       <w:lvlJc w:val="left"/>
       <w:pPr>
         <w:tabs>
-          <w:tab w:val="num" w:pos="5040"/>
+          <w:tab w:val="num" w:pos="4680"/>
         </w:tabs>
-        <w:ind w:left="5040" w:hanging="360"/>
+        <w:ind w:left="4680" w:hanging="360"/>
       </w:pPr>
       <w:rPr>
         <w:rFonts w:ascii="Wingdings" w:hAnsi="Wingdings" w:hint="default"/>
@@ -2236,9 +2593,9 @@
       <w:lvlJc w:val="left"/>
       <w:pPr>
         <w:tabs>
-          <w:tab w:val="num" w:pos="5760"/>
+          <w:tab w:val="num" w:pos="5400"/>
         </w:tabs>
-        <w:ind w:left="5760" w:hanging="360"/>
+        <w:ind w:left="5400" w:hanging="360"/>
       </w:pPr>
       <w:rPr>
         <w:rFonts w:ascii="Wingdings" w:hAnsi="Wingdings" w:hint="default"/>
@@ -2252,9 +2609,9 @@
       <w:lvlJc w:val="left"/>
       <w:pPr>
         <w:tabs>
-          <w:tab w:val="num" w:pos="6480"/>
+          <w:tab w:val="num" w:pos="6120"/>
         </w:tabs>
-        <w:ind w:left="6480" w:hanging="360"/>
+        <w:ind w:left="6120" w:hanging="360"/>
       </w:pPr>
       <w:rPr>
         <w:rFonts w:ascii="Wingdings" w:hAnsi="Wingdings" w:hint="default"/>
@@ -2482,6 +2839,119 @@
       <w:lvlJc w:val="left"/>
       <w:pPr>
         <w:ind w:left="6480" w:hanging="360"/>
+      </w:pPr>
+      <w:rPr>
+        <w:rFonts w:ascii="Wingdings" w:hAnsi="Wingdings" w:hint="default"/>
+      </w:rPr>
+    </w:lvl>
+  </w:abstractNum>
+  <w:abstractNum w:abstractNumId="9" w15:restartNumberingAfterBreak="0">
+    <w:nsid w:val="7684739B"/>
+    <w:multiLevelType w:val="hybridMultilevel"/>
+    <w:tmpl w:val="82E86650"/>
+    <w:lvl w:ilvl="0" w:tplc="04090001">
+      <w:start w:val="1"/>
+      <w:numFmt w:val="bullet"/>
+      <w:lvlText w:val=""/>
+      <w:lvlJc w:val="left"/>
+      <w:pPr>
+        <w:ind w:left="360" w:hanging="360"/>
+      </w:pPr>
+      <w:rPr>
+        <w:rFonts w:ascii="Symbol" w:hAnsi="Symbol" w:hint="default"/>
+      </w:rPr>
+    </w:lvl>
+    <w:lvl w:ilvl="1" w:tplc="04090003" w:tentative="1">
+      <w:start w:val="1"/>
+      <w:numFmt w:val="bullet"/>
+      <w:lvlText w:val="o"/>
+      <w:lvlJc w:val="left"/>
+      <w:pPr>
+        <w:ind w:left="1080" w:hanging="360"/>
+      </w:pPr>
+      <w:rPr>
+        <w:rFonts w:ascii="Courier New" w:hAnsi="Courier New" w:cs="Courier New" w:hint="default"/>
+      </w:rPr>
+    </w:lvl>
+    <w:lvl w:ilvl="2" w:tplc="04090005" w:tentative="1">
+      <w:start w:val="1"/>
+      <w:numFmt w:val="bullet"/>
+      <w:lvlText w:val=""/>
+      <w:lvlJc w:val="left"/>
+      <w:pPr>
+        <w:ind w:left="1800" w:hanging="360"/>
+      </w:pPr>
+      <w:rPr>
+        <w:rFonts w:ascii="Wingdings" w:hAnsi="Wingdings" w:hint="default"/>
+      </w:rPr>
+    </w:lvl>
+    <w:lvl w:ilvl="3" w:tplc="04090001" w:tentative="1">
+      <w:start w:val="1"/>
+      <w:numFmt w:val="bullet"/>
+      <w:lvlText w:val=""/>
+      <w:lvlJc w:val="left"/>
+      <w:pPr>
+        <w:ind w:left="2520" w:hanging="360"/>
+      </w:pPr>
+      <w:rPr>
+        <w:rFonts w:ascii="Symbol" w:hAnsi="Symbol" w:hint="default"/>
+      </w:rPr>
+    </w:lvl>
+    <w:lvl w:ilvl="4" w:tplc="04090003" w:tentative="1">
+      <w:start w:val="1"/>
+      <w:numFmt w:val="bullet"/>
+      <w:lvlText w:val="o"/>
+      <w:lvlJc w:val="left"/>
+      <w:pPr>
+        <w:ind w:left="3240" w:hanging="360"/>
+      </w:pPr>
+      <w:rPr>
+        <w:rFonts w:ascii="Courier New" w:hAnsi="Courier New" w:cs="Courier New" w:hint="default"/>
+      </w:rPr>
+    </w:lvl>
+    <w:lvl w:ilvl="5" w:tplc="04090005" w:tentative="1">
+      <w:start w:val="1"/>
+      <w:numFmt w:val="bullet"/>
+      <w:lvlText w:val=""/>
+      <w:lvlJc w:val="left"/>
+      <w:pPr>
+        <w:ind w:left="3960" w:hanging="360"/>
+      </w:pPr>
+      <w:rPr>
+        <w:rFonts w:ascii="Wingdings" w:hAnsi="Wingdings" w:hint="default"/>
+      </w:rPr>
+    </w:lvl>
+    <w:lvl w:ilvl="6" w:tplc="04090001" w:tentative="1">
+      <w:start w:val="1"/>
+      <w:numFmt w:val="bullet"/>
+      <w:lvlText w:val=""/>
+      <w:lvlJc w:val="left"/>
+      <w:pPr>
+        <w:ind w:left="4680" w:hanging="360"/>
+      </w:pPr>
+      <w:rPr>
+        <w:rFonts w:ascii="Symbol" w:hAnsi="Symbol" w:hint="default"/>
+      </w:rPr>
+    </w:lvl>
+    <w:lvl w:ilvl="7" w:tplc="04090003" w:tentative="1">
+      <w:start w:val="1"/>
+      <w:numFmt w:val="bullet"/>
+      <w:lvlText w:val="o"/>
+      <w:lvlJc w:val="left"/>
+      <w:pPr>
+        <w:ind w:left="5400" w:hanging="360"/>
+      </w:pPr>
+      <w:rPr>
+        <w:rFonts w:ascii="Courier New" w:hAnsi="Courier New" w:cs="Courier New" w:hint="default"/>
+      </w:rPr>
+    </w:lvl>
+    <w:lvl w:ilvl="8" w:tplc="04090005" w:tentative="1">
+      <w:start w:val="1"/>
+      <w:numFmt w:val="bullet"/>
+      <w:lvlText w:val=""/>
+      <w:lvlJc w:val="left"/>
+      <w:pPr>
+        <w:ind w:left="6120" w:hanging="360"/>
       </w:pPr>
       <w:rPr>
         <w:rFonts w:ascii="Wingdings" w:hAnsi="Wingdings" w:hint="default"/>
@@ -2514,6 +2984,12 @@
   </w:num>
   <w:num w:numId="9" w16cid:durableId="761994651">
     <w:abstractNumId w:val="6"/>
+  </w:num>
+  <w:num w:numId="10" w16cid:durableId="1948389054">
+    <w:abstractNumId w:val="0"/>
+  </w:num>
+  <w:num w:numId="11" w16cid:durableId="228148721">
+    <w:abstractNumId w:val="9"/>
   </w:num>
 </w:numbering>
 </file>
@@ -3215,7 +3691,6 @@
         <w:numId w:val="7"/>
       </w:numPr>
       <w:spacing w:line="240" w:lineRule="auto"/>
-      <w:ind w:left="720"/>
       <w:contextualSpacing/>
     </w:pPr>
   </w:style>
@@ -3470,6 +3945,33 @@
 </file>
 
 <file path=customXml/item1.xml><?xml version="1.0" encoding="utf-8"?>
+<p:properties xmlns:p="http://schemas.microsoft.com/office/2006/metadata/properties" xmlns:xsi="http://www.w3.org/2001/XMLSchema-instance" xmlns:pc="http://schemas.microsoft.com/office/infopath/2007/PartnerControls">
+  <documentManagement>
+    <_ip_UnifiedCompliancePolicyUIAction xmlns="http://schemas.microsoft.com/sharepoint/v3" xsi:nil="true"/>
+    <_ip_UnifiedCompliancePolicyProperties xmlns="http://schemas.microsoft.com/sharepoint/v3" xsi:nil="true"/>
+    <TaxCatchAll xmlns="230e9df3-be65-4c73-a93b-d1236ebd677e" xsi:nil="true"/>
+    <ImageTagsTaxHTField xmlns="71af3243-3dd4-4a8d-8c0d-dd76da1f02a5">
+      <Terms xmlns="http://schemas.microsoft.com/office/infopath/2007/PartnerControls"/>
+    </ImageTagsTaxHTField>
+    <Image xmlns="71af3243-3dd4-4a8d-8c0d-dd76da1f02a5">
+      <Url xsi:nil="true"/>
+      <Description xsi:nil="true"/>
+    </Image>
+    <Status xmlns="71af3243-3dd4-4a8d-8c0d-dd76da1f02a5">Not started</Status>
+    <Background xmlns="71af3243-3dd4-4a8d-8c0d-dd76da1f02a5">false</Background>
+    <MediaServiceKeyPoints xmlns="71af3243-3dd4-4a8d-8c0d-dd76da1f02a5" xsi:nil="true"/>
+    <SharedWithUsers xmlns="16c05727-aa75-4e4a-9b5f-8a80a1165891">
+      <UserInfo>
+        <DisplayName/>
+        <AccountId xsi:nil="true"/>
+        <AccountType/>
+      </UserInfo>
+    </SharedWithUsers>
+  </documentManagement>
+</p:properties>
+</file>
+
+<file path=customXml/item2.xml><?xml version="1.0" encoding="utf-8"?>
 <?mso-contentType ?>
 <FormTemplates xmlns="http://schemas.microsoft.com/sharepoint/v3/contenttype/forms">
   <Display>DocumentLibraryForm</Display>
@@ -3478,7 +3980,7 @@
 </FormTemplates>
 </file>
 
-<file path=customXml/item2.xml><?xml version="1.0" encoding="utf-8"?>
+<file path=customXml/item3.xml><?xml version="1.0" encoding="utf-8"?>
 <ct:contentTypeSchema xmlns:ct="http://schemas.microsoft.com/office/2006/metadata/contentType" xmlns:ma="http://schemas.microsoft.com/office/2006/metadata/properties/metaAttributes" ct:_="" ma:_="" ma:contentTypeName="Document" ma:contentTypeID="0x01010079F111ED35F8CC479449609E8A0923A6" ma:contentTypeVersion="30" ma:contentTypeDescription="Create a new document." ma:contentTypeScope="" ma:versionID="cec0622158e8f13124e9e8fd4de31bd1">
   <xsd:schema xmlns:xsd="http://www.w3.org/2001/XMLSchema" xmlns:xs="http://www.w3.org/2001/XMLSchema" xmlns:p="http://schemas.microsoft.com/office/2006/metadata/properties" xmlns:ns1="http://schemas.microsoft.com/sharepoint/v3" xmlns:ns2="71af3243-3dd4-4a8d-8c0d-dd76da1f02a5" xmlns:ns3="16c05727-aa75-4e4a-9b5f-8a80a1165891" xmlns:ns4="230e9df3-be65-4c73-a93b-d1236ebd677e" targetNamespace="http://schemas.microsoft.com/office/2006/metadata/properties" ma:root="true" ma:fieldsID="3b52f30ab005d15df08657af532e6e38" ns1:_="" ns2:_="" ns3:_="" ns4:_="">
     <xsd:import namespace="http://schemas.microsoft.com/sharepoint/v3"/>
@@ -3796,38 +4298,24 @@
 </ct:contentTypeSchema>
 </file>
 
-<file path=customXml/item3.xml><?xml version="1.0" encoding="utf-8"?>
+<file path=customXml/item4.xml><?xml version="1.0" encoding="utf-8"?>
 <b:Sources xmlns:b="http://schemas.openxmlformats.org/officeDocument/2006/bibliography" xmlns="http://schemas.openxmlformats.org/officeDocument/2006/bibliography" SelectedStyle="\APASixthEditionOfficeOnline.xsl" StyleName="APA" Version="6"/>
 </file>
 
-<file path=customXml/item4.xml><?xml version="1.0" encoding="utf-8"?>
-<p:properties xmlns:p="http://schemas.microsoft.com/office/2006/metadata/properties" xmlns:xsi="http://www.w3.org/2001/XMLSchema-instance" xmlns:pc="http://schemas.microsoft.com/office/infopath/2007/PartnerControls">
-  <documentManagement>
-    <_ip_UnifiedCompliancePolicyUIAction xmlns="http://schemas.microsoft.com/sharepoint/v3" xsi:nil="true"/>
-    <_ip_UnifiedCompliancePolicyProperties xmlns="http://schemas.microsoft.com/sharepoint/v3" xsi:nil="true"/>
-    <TaxCatchAll xmlns="230e9df3-be65-4c73-a93b-d1236ebd677e" xsi:nil="true"/>
-    <ImageTagsTaxHTField xmlns="71af3243-3dd4-4a8d-8c0d-dd76da1f02a5">
-      <Terms xmlns="http://schemas.microsoft.com/office/infopath/2007/PartnerControls"/>
-    </ImageTagsTaxHTField>
-    <Image xmlns="71af3243-3dd4-4a8d-8c0d-dd76da1f02a5">
-      <Url xsi:nil="true"/>
-      <Description xsi:nil="true"/>
-    </Image>
-    <Status xmlns="71af3243-3dd4-4a8d-8c0d-dd76da1f02a5">Not started</Status>
-    <Background xmlns="71af3243-3dd4-4a8d-8c0d-dd76da1f02a5">false</Background>
-    <MediaServiceKeyPoints xmlns="71af3243-3dd4-4a8d-8c0d-dd76da1f02a5" xsi:nil="true"/>
-    <SharedWithUsers xmlns="16c05727-aa75-4e4a-9b5f-8a80a1165891">
-      <UserInfo>
-        <DisplayName/>
-        <AccountId xsi:nil="true"/>
-        <AccountType/>
-      </UserInfo>
-    </SharedWithUsers>
-  </documentManagement>
-</p:properties>
+<file path=customXml/itemProps1.xml><?xml version="1.0" encoding="utf-8"?>
+<ds:datastoreItem xmlns:ds="http://schemas.openxmlformats.org/officeDocument/2006/customXml" ds:itemID="{8FC183AF-1FD8-4013-8D37-BB9E95AFB4EB}">
+  <ds:schemaRefs>
+    <ds:schemaRef ds:uri="http://schemas.microsoft.com/office/2006/metadata/properties"/>
+    <ds:schemaRef ds:uri="http://schemas.microsoft.com/office/infopath/2007/PartnerControls"/>
+    <ds:schemaRef ds:uri="http://schemas.microsoft.com/sharepoint/v3"/>
+    <ds:schemaRef ds:uri="230e9df3-be65-4c73-a93b-d1236ebd677e"/>
+    <ds:schemaRef ds:uri="71af3243-3dd4-4a8d-8c0d-dd76da1f02a5"/>
+    <ds:schemaRef ds:uri="16c05727-aa75-4e4a-9b5f-8a80a1165891"/>
+  </ds:schemaRefs>
+</ds:datastoreItem>
 </file>
 
-<file path=customXml/itemProps1.xml><?xml version="1.0" encoding="utf-8"?>
+<file path=customXml/itemProps2.xml><?xml version="1.0" encoding="utf-8"?>
 <ds:datastoreItem xmlns:ds="http://schemas.openxmlformats.org/officeDocument/2006/customXml" ds:itemID="{19C2DF8C-3318-4F13-80D5-B2419EF33574}">
   <ds:schemaRefs>
     <ds:schemaRef ds:uri="http://schemas.microsoft.com/sharepoint/v3/contenttype/forms"/>
@@ -3835,7 +4323,7 @@
 </ds:datastoreItem>
 </file>
 
-<file path=customXml/itemProps2.xml><?xml version="1.0" encoding="utf-8"?>
+<file path=customXml/itemProps3.xml><?xml version="1.0" encoding="utf-8"?>
 <ds:datastoreItem xmlns:ds="http://schemas.openxmlformats.org/officeDocument/2006/customXml" ds:itemID="{6EF6527A-C445-4A1C-906C-A656464B2A1D}">
   <ds:schemaRefs>
     <ds:schemaRef ds:uri="http://schemas.microsoft.com/office/2006/metadata/contentType"/>
@@ -3856,7 +4344,7 @@
 </ds:datastoreItem>
 </file>
 
-<file path=customXml/itemProps3.xml><?xml version="1.0" encoding="utf-8"?>
+<file path=customXml/itemProps4.xml><?xml version="1.0" encoding="utf-8"?>
 <ds:datastoreItem xmlns:ds="http://schemas.openxmlformats.org/officeDocument/2006/customXml" ds:itemID="{B0627711-10FE-402C-BDF4-5EB0A811CE1C}">
   <ds:schemaRefs>
     <ds:schemaRef ds:uri="http://schemas.openxmlformats.org/officeDocument/2006/bibliography"/>
@@ -3864,19 +4352,6 @@
 </ds:datastoreItem>
 </file>
 
-<file path=customXml/itemProps4.xml><?xml version="1.0" encoding="utf-8"?>
-<ds:datastoreItem xmlns:ds="http://schemas.openxmlformats.org/officeDocument/2006/customXml" ds:itemID="{8FC183AF-1FD8-4013-8D37-BB9E95AFB4EB}">
-  <ds:schemaRefs>
-    <ds:schemaRef ds:uri="http://schemas.microsoft.com/office/2006/metadata/properties"/>
-    <ds:schemaRef ds:uri="http://schemas.microsoft.com/office/infopath/2007/PartnerControls"/>
-    <ds:schemaRef ds:uri="http://schemas.microsoft.com/sharepoint/v3"/>
-    <ds:schemaRef ds:uri="230e9df3-be65-4c73-a93b-d1236ebd677e"/>
-    <ds:schemaRef ds:uri="71af3243-3dd4-4a8d-8c0d-dd76da1f02a5"/>
-    <ds:schemaRef ds:uri="16c05727-aa75-4e4a-9b5f-8a80a1165891"/>
-  </ds:schemaRefs>
-</ds:datastoreItem>
-</file>
-
 <file path=docMetadata/LabelInfo.xml><?xml version="1.0" encoding="utf-8"?>
 <clbl:labelList xmlns:clbl="http://schemas.microsoft.com/office/2020/mipLabelMetadata"/>
 </file>
</xml_diff>